<commit_message>
minor revision to cv
</commit_message>
<xml_diff>
--- a/cv/bartlett_cv.docx
+++ b/cv/bartlett_cv.docx
@@ -525,7 +525,13 @@
         <w:t xml:space="preserve">and results </w:t>
       </w:r>
       <w:r>
-        <w:t>for this paper. Using novel adjustments to a multivariate Structural Equation Model, this study analyzes the association between 3 dimensions of social isolation and smoking behavior over 8 years.</w:t>
+        <w:t xml:space="preserve">for this paper. Using novel adjustments to a multivariate Structural Equation Model, this study analyzes the association </w:t>
+      </w:r>
+      <w:r>
+        <w:t>among</w:t>
+      </w:r>
+      <w:r>
+        <w:t xml:space="preserve"> 3 dimensions of social isolation and smoking behavior over 8 years.</w:t>
       </w:r>
     </w:p>
     <w:p>
@@ -1407,16 +1413,7 @@
         <w:t>.</w:t>
       </w:r>
     </w:p>
-    <w:p>
-      <w:pPr>
-        <w:ind w:left="810" w:hanging="810"/>
-      </w:pPr>
-    </w:p>
-    <w:p>
-      <w:pPr>
-        <w:ind w:left="810" w:hanging="810"/>
-      </w:pPr>
-    </w:p>
+    <w:p/>
     <w:tbl>
       <w:tblPr>
         <w:tblW w:w="0" w:type="auto"/>
@@ -2133,6 +2130,13 @@
       <w:r>
         <w:t>2003 Honor Scholar Award</w:t>
       </w:r>
+    </w:p>
+    <w:p>
+      <w:pPr>
+        <w:tabs>
+          <w:tab w:val="left" w:pos="1800"/>
+        </w:tabs>
+      </w:pPr>
     </w:p>
     <w:p>
       <w:pPr>
@@ -4734,7 +4738,7 @@
 </file>
 
 <file path=customXml/itemProps1.xml><?xml version="1.0" encoding="utf-8"?>
-<ds:datastoreItem xmlns:ds="http://schemas.openxmlformats.org/officeDocument/2006/customXml" ds:itemID="{BF4A230D-9256-45A0-977E-E59AAFB6208E}">
+<ds:datastoreItem xmlns:ds="http://schemas.openxmlformats.org/officeDocument/2006/customXml" ds:itemID="{B74BA487-9264-4C02-A32E-AD084F8EBD6F}">
   <ds:schemaRefs>
     <ds:schemaRef ds:uri="http://schemas.openxmlformats.org/officeDocument/2006/bibliography"/>
   </ds:schemaRefs>

</xml_diff>

<commit_message>
edit to under review
</commit_message>
<xml_diff>
--- a/cv/bartlett_cv.docx
+++ b/cv/bartlett_cv.docx
@@ -632,29 +632,10 @@
       <w:pPr>
         <w:ind w:left="720" w:hanging="720"/>
       </w:pPr>
+      <w:bookmarkStart w:id="0" w:name="_GoBack"/>
+      <w:bookmarkEnd w:id="0"/>
       <w:r>
         <w:lastRenderedPageBreak/>
-        <w:t>Simon M Outram; Joseph L Graves; Bryce Bartlett; Jill D Powell; Chantelle Wolpert; Kerry L Haynie; Morris W Foster; Jessica W Blanchard; Anna Hoffmeyer; Robert P Agans; Charmaine DM Royal</w:t>
-      </w:r>
-      <w:r>
-        <w:t>, “Genes, Race, &amp; Causation: US public perspectives about racial difference”</w:t>
-      </w:r>
-      <w:r>
-        <w:t xml:space="preserve"> </w:t>
-      </w:r>
-      <w:r>
-        <w:t>(under review</w:t>
-      </w:r>
-      <w:r>
-        <w:t>)</w:t>
-      </w:r>
-    </w:p>
-    <w:p/>
-    <w:p>
-      <w:pPr>
-        <w:ind w:left="720" w:hanging="720"/>
-      </w:pPr>
-      <w:r>
         <w:t>Scott Lynch and Bryce Bartlett, “Appropriate Confidence Intervals for ‘Eyeballing’ Statistically Significant Differences Between Groups.”</w:t>
       </w:r>
       <w:r>
@@ -1305,7 +1286,6 @@
           </w:tcPr>
           <w:p>
             <w:r>
-              <w:lastRenderedPageBreak/>
               <w:t>Duke University Arts and Sciences</w:t>
             </w:r>
           </w:p>
@@ -1442,6 +1422,7 @@
               <w:rPr>
                 <w:b/>
               </w:rPr>
+              <w:lastRenderedPageBreak/>
               <w:t>Teaching Assistant</w:t>
             </w:r>
             <w:r>
@@ -1466,6 +1447,7 @@
               </w:rPr>
             </w:pPr>
             <w:r>
+              <w:lastRenderedPageBreak/>
               <w:t>January, 2013– May, 2013</w:t>
             </w:r>
           </w:p>
@@ -2158,26 +2140,23 @@
           <w:tab w:val="left" w:pos="1800"/>
         </w:tabs>
       </w:pPr>
-      <w:bookmarkStart w:id="0" w:name="_GoBack"/>
-      <w:bookmarkEnd w:id="0"/>
-    </w:p>
-    <w:p>
-      <w:pPr>
-        <w:rPr>
-          <w:b/>
-          <w:smallCaps/>
-          <w:sz w:val="28"/>
-          <w:u w:val="single"/>
-        </w:rPr>
-      </w:pPr>
-      <w:r>
-        <w:rPr>
-          <w:b/>
-          <w:smallCaps/>
-          <w:sz w:val="28"/>
-          <w:u w:val="single"/>
-        </w:rPr>
-        <w:lastRenderedPageBreak/>
+    </w:p>
+    <w:p>
+      <w:pPr>
+        <w:rPr>
+          <w:b/>
+          <w:smallCaps/>
+          <w:sz w:val="28"/>
+          <w:u w:val="single"/>
+        </w:rPr>
+      </w:pPr>
+      <w:r>
+        <w:rPr>
+          <w:b/>
+          <w:smallCaps/>
+          <w:sz w:val="28"/>
+          <w:u w:val="single"/>
+        </w:rPr>
         <w:t>S</w:t>
       </w:r>
       <w:r>
@@ -2262,6 +2241,7 @@
         <w:ind w:left="720" w:hanging="720"/>
       </w:pPr>
       <w:r>
+        <w:lastRenderedPageBreak/>
         <w:t>2017</w:t>
       </w:r>
       <w:r>
@@ -2596,6 +2576,7 @@
         <w:ind w:left="720" w:hanging="720"/>
       </w:pPr>
       <w:r>
+        <w:lastRenderedPageBreak/>
         <w:t>2014</w:t>
       </w:r>
       <w:r>
@@ -4738,7 +4719,7 @@
 </file>
 
 <file path=customXml/itemProps1.xml><?xml version="1.0" encoding="utf-8"?>
-<ds:datastoreItem xmlns:ds="http://schemas.openxmlformats.org/officeDocument/2006/customXml" ds:itemID="{B74BA487-9264-4C02-A32E-AD084F8EBD6F}">
+<ds:datastoreItem xmlns:ds="http://schemas.openxmlformats.org/officeDocument/2006/customXml" ds:itemID="{7C5224DD-0D9A-46CA-B96B-F7440F2C1980}">
   <ds:schemaRefs>
     <ds:schemaRef ds:uri="http://schemas.openxmlformats.org/officeDocument/2006/bibliography"/>
   </ds:schemaRefs>

</xml_diff>

<commit_message>
revised to correct typo in cv
</commit_message>
<xml_diff>
--- a/cv/bartlett_cv.docx
+++ b/cv/bartlett_cv.docx
@@ -39,8 +39,16 @@
         <w:rPr>
           <w:lang w:val="fr-FR"/>
         </w:rPr>
-        <w:t>268 Soc/Psych</w:t>
-      </w:r>
+        <w:t>268 Soc/</w:t>
+      </w:r>
+      <w:proofErr w:type="spellStart"/>
+      <w:r>
+        <w:rPr>
+          <w:lang w:val="fr-FR"/>
+        </w:rPr>
+        <w:t>Psych</w:t>
+      </w:r>
+      <w:proofErr w:type="spellEnd"/>
       <w:r>
         <w:rPr>
           <w:lang w:val="fr-FR"/>
@@ -194,7 +202,14 @@
     <w:p>
       <w:r>
         <w:tab/>
-        <w:t>Vorsanger-Smith Scholar, 2017-2018</w:t>
+      </w:r>
+      <w:proofErr w:type="spellStart"/>
+      <w:r>
+        <w:t>Vorsanger</w:t>
+      </w:r>
+      <w:proofErr w:type="spellEnd"/>
+      <w:r>
+        <w:t>-Smith Scholar, 2017-2018</w:t>
       </w:r>
     </w:p>
     <w:p>
@@ -586,11 +601,9 @@
       <w:r>
         <w:t>“</w:t>
       </w:r>
-      <w:bookmarkStart w:id="0" w:name="_GoBack"/>
       <w:r>
         <w:t>County-Level Dynamics of Heroin Mortality in North Carolina</w:t>
       </w:r>
-      <w:bookmarkEnd w:id="0"/>
       <w:r>
         <w:t xml:space="preserve">” </w:t>
       </w:r>
@@ -604,8 +617,13 @@
         <w:t>†</w:t>
       </w:r>
       <w:r>
-        <w:t>, Matthew Gayed</w:t>
-      </w:r>
+        <w:t xml:space="preserve">, Matthew </w:t>
+      </w:r>
+      <w:proofErr w:type="spellStart"/>
+      <w:r>
+        <w:t>Gayed</w:t>
+      </w:r>
+      <w:proofErr w:type="spellEnd"/>
       <w:r>
         <w:rPr>
           <w:vertAlign w:val="superscript"/>
@@ -613,8 +631,13 @@
         <w:t>†</w:t>
       </w:r>
       <w:r>
-        <w:t>, Katie Kanter</w:t>
-      </w:r>
+        <w:t xml:space="preserve">, Katie </w:t>
+      </w:r>
+      <w:proofErr w:type="spellStart"/>
+      <w:r>
+        <w:t>Kanter</w:t>
+      </w:r>
+      <w:proofErr w:type="spellEnd"/>
       <w:r>
         <w:rPr>
           <w:vertAlign w:val="superscript"/>
@@ -622,8 +645,13 @@
         <w:t>†</w:t>
       </w:r>
       <w:r>
-        <w:t>, Erica Onuoha</w:t>
-      </w:r>
+        <w:t xml:space="preserve">, Erica </w:t>
+      </w:r>
+      <w:proofErr w:type="spellStart"/>
+      <w:r>
+        <w:t>Onuoha</w:t>
+      </w:r>
+      <w:proofErr w:type="spellEnd"/>
       <w:r>
         <w:rPr>
           <w:vertAlign w:val="superscript"/>
@@ -640,10 +668,31 @@
         <w:t>†</w:t>
       </w:r>
       <w:r>
-        <w:t xml:space="preserve">, Andrew Muzyk, Nicole Schramm-Sapyta </w:t>
-      </w:r>
-      <w:r>
-        <w:t>, “</w:t>
+        <w:t xml:space="preserve">, Andrew </w:t>
+      </w:r>
+      <w:proofErr w:type="spellStart"/>
+      <w:r>
+        <w:t>Muzyk</w:t>
+      </w:r>
+      <w:proofErr w:type="spellEnd"/>
+      <w:r>
+        <w:t>, Nicole Schramm-</w:t>
+      </w:r>
+      <w:proofErr w:type="spellStart"/>
+      <w:proofErr w:type="gramStart"/>
+      <w:r>
+        <w:t>Sapyta</w:t>
+      </w:r>
+      <w:proofErr w:type="spellEnd"/>
+      <w:r>
+        <w:t xml:space="preserve"> </w:t>
+      </w:r>
+      <w:r>
+        <w:t>,</w:t>
+      </w:r>
+      <w:proofErr w:type="gramEnd"/>
+      <w:r>
+        <w:t xml:space="preserve"> “</w:t>
       </w:r>
       <w:r>
         <w:t>County-Level Dynamics of Heroin Mortality in North Carolina</w:t>
@@ -749,11 +798,40 @@
         <w:ind w:left="720" w:hanging="720"/>
       </w:pPr>
       <w:r>
-        <w:t xml:space="preserve">Bryce Bartlett, Fang Fang, Anitoly Yashin, </w:t>
-      </w:r>
-      <w:r>
-        <w:t>Arseniy Yashkin</w:t>
-      </w:r>
+        <w:t xml:space="preserve">Bryce Bartlett, Fang </w:t>
+      </w:r>
+      <w:proofErr w:type="spellStart"/>
+      <w:r>
+        <w:t>Fang</w:t>
+      </w:r>
+      <w:proofErr w:type="spellEnd"/>
+      <w:r>
+        <w:t xml:space="preserve">, </w:t>
+      </w:r>
+      <w:proofErr w:type="spellStart"/>
+      <w:r>
+        <w:t>Anitoly</w:t>
+      </w:r>
+      <w:proofErr w:type="spellEnd"/>
+      <w:r>
+        <w:t xml:space="preserve"> </w:t>
+      </w:r>
+      <w:proofErr w:type="spellStart"/>
+      <w:r>
+        <w:t>Yashin</w:t>
+      </w:r>
+      <w:proofErr w:type="spellEnd"/>
+      <w:r>
+        <w:t xml:space="preserve">, </w:t>
+      </w:r>
+      <w:r>
+        <w:t xml:space="preserve">Arseniy </w:t>
+      </w:r>
+      <w:proofErr w:type="spellStart"/>
+      <w:r>
+        <w:t>Yashkin</w:t>
+      </w:r>
+      <w:proofErr w:type="spellEnd"/>
       <w:r>
         <w:t>, “</w:t>
       </w:r>
@@ -919,11 +997,16 @@
                 <w:b/>
               </w:rPr>
             </w:pPr>
+            <w:proofErr w:type="gramStart"/>
             <w:r>
               <w:t>September</w:t>
             </w:r>
             <w:r>
-              <w:t>, 2017– Present</w:t>
+              <w:t>,</w:t>
+            </w:r>
+            <w:proofErr w:type="gramEnd"/>
+            <w:r>
+              <w:t xml:space="preserve"> 2017– Present</w:t>
             </w:r>
           </w:p>
         </w:tc>
@@ -1106,8 +1189,13 @@
                 <w:b/>
               </w:rPr>
             </w:pPr>
+            <w:proofErr w:type="gramStart"/>
             <w:r>
-              <w:t>May, 2017– Present</w:t>
+              <w:t>May,</w:t>
+            </w:r>
+            <w:proofErr w:type="gramEnd"/>
+            <w:r>
+              <w:t xml:space="preserve"> 2017– Present</w:t>
             </w:r>
           </w:p>
         </w:tc>
@@ -1195,8 +1283,13 @@
                 <w:b/>
               </w:rPr>
             </w:pPr>
+            <w:proofErr w:type="gramStart"/>
             <w:r>
-              <w:t>March, 2017– August, 2017</w:t>
+              <w:t>March,</w:t>
+            </w:r>
+            <w:proofErr w:type="gramEnd"/>
+            <w:r>
+              <w:t xml:space="preserve"> 2017– August, 2017</w:t>
             </w:r>
           </w:p>
         </w:tc>
@@ -1367,8 +1460,13 @@
                 <w:b/>
               </w:rPr>
             </w:pPr>
+            <w:proofErr w:type="gramStart"/>
             <w:r>
-              <w:t>July, 2016–August, 2016</w:t>
+              <w:t>July,</w:t>
+            </w:r>
+            <w:proofErr w:type="gramEnd"/>
+            <w:r>
+              <w:t xml:space="preserve"> 2016–August, 2016</w:t>
             </w:r>
           </w:p>
         </w:tc>
@@ -1444,6 +1542,11 @@
       </w:r>
     </w:p>
     <w:p/>
+    <w:p/>
+    <w:p>
+      <w:bookmarkStart w:id="0" w:name="_GoBack"/>
+      <w:bookmarkEnd w:id="0"/>
+    </w:p>
     <w:tbl>
       <w:tblPr>
         <w:tblW w:w="0" w:type="auto"/>
@@ -1495,8 +1598,13 @@
                 <w:b/>
               </w:rPr>
             </w:pPr>
+            <w:proofErr w:type="gramStart"/>
             <w:r>
-              <w:t>January, 2013– May, 2013</w:t>
+              <w:t>January,</w:t>
+            </w:r>
+            <w:proofErr w:type="gramEnd"/>
+            <w:r>
+              <w:t xml:space="preserve"> 2013– May, 2013</w:t>
             </w:r>
           </w:p>
         </w:tc>
@@ -1536,24 +1644,6 @@
         </w:rPr>
         <w:t>.</w:t>
       </w:r>
-    </w:p>
-    <w:p>
-      <w:pPr>
-        <w:pStyle w:val="ListParagraph"/>
-        <w:rPr>
-          <w:sz w:val="20"/>
-          <w:szCs w:val="20"/>
-        </w:rPr>
-      </w:pPr>
-    </w:p>
-    <w:p>
-      <w:pPr>
-        <w:pStyle w:val="ListParagraph"/>
-        <w:rPr>
-          <w:sz w:val="20"/>
-          <w:szCs w:val="20"/>
-        </w:rPr>
-      </w:pPr>
     </w:p>
     <w:p>
       <w:pPr>
@@ -1580,8 +1670,13 @@
             <w:shd w:val="clear" w:color="auto" w:fill="auto"/>
           </w:tcPr>
           <w:p>
+            <w:proofErr w:type="spellStart"/>
             <w:r>
-              <w:t>Husch Blackwell LLP</w:t>
+              <w:t>Husch</w:t>
+            </w:r>
+            <w:proofErr w:type="spellEnd"/>
+            <w:r>
+              <w:t xml:space="preserve"> Blackwell LLP</w:t>
             </w:r>
           </w:p>
           <w:p>
@@ -1609,8 +1704,13 @@
                 <w:b/>
               </w:rPr>
             </w:pPr>
+            <w:proofErr w:type="gramStart"/>
             <w:r>
-              <w:t>September, 2005 – August, 2012</w:t>
+              <w:t>September,</w:t>
+            </w:r>
+            <w:proofErr w:type="gramEnd"/>
+            <w:r>
+              <w:t xml:space="preserve"> 2005 – August, 2012</w:t>
             </w:r>
           </w:p>
         </w:tc>
@@ -1817,7 +1917,15 @@
         <w:t xml:space="preserve"> </w:t>
       </w:r>
       <w:r>
-        <w:t xml:space="preserve">ordinary least squares (OLS) regression, multiple regression, multivariate outcomes, logistic and probit models, factor analysis, </w:t>
+        <w:t xml:space="preserve">ordinary least squares (OLS) regression, multiple regression, multivariate outcomes, logistic and </w:t>
+      </w:r>
+      <w:proofErr w:type="spellStart"/>
+      <w:r>
+        <w:t>probit</w:t>
+      </w:r>
+      <w:proofErr w:type="spellEnd"/>
+      <w:r>
+        <w:t xml:space="preserve"> models, factor analysis, </w:t>
       </w:r>
       <w:r>
         <w:t>survival, time series, hierarchical</w:t>
@@ -1893,20 +2001,57 @@
         <w:t>Pyth</w:t>
       </w:r>
       <w:r>
-        <w:t>on (scipy, numpy, pandas), SAS,</w:t>
-      </w:r>
-      <w:r>
-        <w:t xml:space="preserve"> Mplus, Stan,</w:t>
-      </w:r>
-      <w:r>
-        <w:t xml:space="preserve"> WinBUGS,</w:t>
+        <w:t>on (</w:t>
+      </w:r>
+      <w:proofErr w:type="spellStart"/>
+      <w:r>
+        <w:t>scipy</w:t>
+      </w:r>
+      <w:proofErr w:type="spellEnd"/>
+      <w:r>
+        <w:t xml:space="preserve">, </w:t>
+      </w:r>
+      <w:proofErr w:type="spellStart"/>
+      <w:r>
+        <w:t>numpy</w:t>
+      </w:r>
+      <w:proofErr w:type="spellEnd"/>
+      <w:r>
+        <w:t>, pandas), SAS,</w:t>
       </w:r>
       <w:r>
         <w:t xml:space="preserve"> </w:t>
       </w:r>
-      <w:r>
-        <w:t>SQL, LaTex</w:t>
-      </w:r>
+      <w:proofErr w:type="spellStart"/>
+      <w:r>
+        <w:t>Mplus</w:t>
+      </w:r>
+      <w:proofErr w:type="spellEnd"/>
+      <w:r>
+        <w:t>, Stan,</w:t>
+      </w:r>
+      <w:r>
+        <w:t xml:space="preserve"> </w:t>
+      </w:r>
+      <w:proofErr w:type="spellStart"/>
+      <w:r>
+        <w:t>WinBUGS</w:t>
+      </w:r>
+      <w:proofErr w:type="spellEnd"/>
+      <w:r>
+        <w:t>,</w:t>
+      </w:r>
+      <w:r>
+        <w:t xml:space="preserve"> </w:t>
+      </w:r>
+      <w:r>
+        <w:t xml:space="preserve">SQL, </w:t>
+      </w:r>
+      <w:proofErr w:type="spellStart"/>
+      <w:r>
+        <w:t>LaTex</w:t>
+      </w:r>
+      <w:proofErr w:type="spellEnd"/>
     </w:p>
     <w:p>
       <w:pPr>
@@ -2023,7 +2168,15 @@
         <w:t>2</w:t>
       </w:r>
       <w:r>
-        <w:t>017-2018 Vorsanger-Smith Scholar (honorarium)</w:t>
+        <w:t xml:space="preserve">017-2018 </w:t>
+      </w:r>
+      <w:proofErr w:type="spellStart"/>
+      <w:r>
+        <w:t>Vorsanger</w:t>
+      </w:r>
+      <w:proofErr w:type="spellEnd"/>
+      <w:r>
+        <w:t>-Smith Scholar (honorarium)</w:t>
       </w:r>
     </w:p>
     <w:p>
@@ -2068,7 +2221,15 @@
         <w:t xml:space="preserve">2014 </w:t>
       </w:r>
       <w:r>
-        <w:t xml:space="preserve">Second Place ASA Datathon “Big Cities, Big Data” </w:t>
+        <w:t xml:space="preserve">Second Place ASA </w:t>
+      </w:r>
+      <w:proofErr w:type="spellStart"/>
+      <w:r>
+        <w:t>Datathon</w:t>
+      </w:r>
+      <w:proofErr w:type="spellEnd"/>
+      <w:r>
+        <w:t xml:space="preserve"> “Big Cities, Big Data” </w:t>
       </w:r>
       <w:r>
         <w:t>(cash prize</w:t>
@@ -2324,6 +2485,7 @@
         <w:ind w:left="720"/>
       </w:pPr>
       <w:r>
+        <w:lastRenderedPageBreak/>
         <w:t xml:space="preserve"> “U.S. Immigration Policy Regimes and Physical Disability Trajectories among Mexico-U.S. Immigrants,” Demography Daze at University of North Carolina, Carolina Population Center, May 10, 2017.</w:t>
       </w:r>
     </w:p>
@@ -2526,7 +2688,15 @@
         <w:tab/>
       </w:r>
       <w:r>
-        <w:t>“Heterogeneity in Aging and Health Trajectories among Mexico-Origin U.S. Immigrants.” Gerentological Society of America (paper session), November 19, 2015</w:t>
+        <w:t xml:space="preserve">“Heterogeneity in Aging and Health Trajectories among Mexico-Origin U.S. Immigrants.” </w:t>
+      </w:r>
+      <w:proofErr w:type="spellStart"/>
+      <w:r>
+        <w:t>Gerentological</w:t>
+      </w:r>
+      <w:proofErr w:type="spellEnd"/>
+      <w:r>
+        <w:t xml:space="preserve"> Society of America (paper session), November 19, 2015</w:t>
       </w:r>
       <w:r>
         <w:t>.</w:t>
@@ -2568,7 +2738,15 @@
         <w:ind w:left="720"/>
       </w:pPr>
       <w:r>
-        <w:t xml:space="preserve">“New Ways to Die in the Age of Biomedcalizaton: Changes in Cause of Death Classification Rules.” American Sociological Association (paper session), </w:t>
+        <w:t xml:space="preserve">“New Ways to Die in the Age of </w:t>
+      </w:r>
+      <w:proofErr w:type="spellStart"/>
+      <w:r>
+        <w:t>Biomedcalizaton</w:t>
+      </w:r>
+      <w:proofErr w:type="spellEnd"/>
+      <w:r>
+        <w:t xml:space="preserve">: Changes in Cause of Death Classification Rules.” American Sociological Association (paper session), </w:t>
       </w:r>
       <w:r>
         <w:t>August 22, 2015</w:t>
@@ -2612,7 +2790,15 @@
         <w:ind w:left="720"/>
       </w:pPr>
       <w:r>
-        <w:t>“San Francisco Neighborhoods,” for ASA Datathon: “Big Cities, Big Data,” August 16, 2014.</w:t>
+        <w:t xml:space="preserve">“San Francisco Neighborhoods,” for ASA </w:t>
+      </w:r>
+      <w:proofErr w:type="spellStart"/>
+      <w:r>
+        <w:t>Datathon</w:t>
+      </w:r>
+      <w:proofErr w:type="spellEnd"/>
+      <w:r>
+        <w:t>: “Big Cities, Big Data,” August 16, 2014.</w:t>
       </w:r>
     </w:p>
     <w:p>
@@ -2625,7 +2811,6 @@
         <w:ind w:left="720"/>
       </w:pPr>
       <w:r>
-        <w:lastRenderedPageBreak/>
         <w:t>“Observing Medicalization in Cause of Death Reporting,” Southern Sociological Society, April 4, 2014.</w:t>
       </w:r>
     </w:p>
@@ -2762,7 +2947,17 @@
           <w:sz w:val="28"/>
           <w:u w:val="single"/>
         </w:rPr>
-        <w:t xml:space="preserve">________________  </w:t>
+        <w:t>_______________</w:t>
+      </w:r>
+      <w:proofErr w:type="gramStart"/>
+      <w:r>
+        <w:rPr>
+          <w:b/>
+          <w:smallCaps/>
+          <w:sz w:val="28"/>
+          <w:u w:val="single"/>
+        </w:rPr>
+        <w:t xml:space="preserve">_  </w:t>
       </w:r>
       <w:r>
         <w:rPr>
@@ -2773,6 +2968,7 @@
         </w:rPr>
         <w:t>_</w:t>
       </w:r>
+      <w:proofErr w:type="gramEnd"/>
     </w:p>
     <w:p/>
     <w:p>
@@ -3101,7 +3297,7 @@
         <w:rStyle w:val="PageNumber"/>
         <w:noProof/>
       </w:rPr>
-      <w:t>2</w:t>
+      <w:t>3</w:t>
     </w:r>
     <w:r>
       <w:rPr>
@@ -4730,7 +4926,7 @@
 </file>
 
 <file path=customXml/itemProps1.xml><?xml version="1.0" encoding="utf-8"?>
-<ds:datastoreItem xmlns:ds="http://schemas.openxmlformats.org/officeDocument/2006/customXml" ds:itemID="{F2CBD4C1-C982-4861-AEC9-93901639303F}">
+<ds:datastoreItem xmlns:ds="http://schemas.openxmlformats.org/officeDocument/2006/customXml" ds:itemID="{FAAA774E-4EBB-4446-8E4D-AD8B60034DAE}">
   <ds:schemaRefs>
     <ds:schemaRef ds:uri="http://schemas.openxmlformats.org/officeDocument/2006/bibliography"/>
   </ds:schemaRefs>

</xml_diff>